<commit_message>
add test for milist
</commit_message>
<xml_diff>
--- a/miner-scripts-quick-start.docx
+++ b/miner-scripts-quick-start.docx
@@ -14,8 +14,6 @@
           <w:szCs w:val="19"/>
         </w:rPr>
       </w:pPr>
-      <w:bookmarkStart w:id="0" w:name="_GoBack"/>
-      <w:bookmarkEnd w:id="0"/>
       <w:r>
         <w:rPr>
           <w:rFonts w:ascii="Arial" w:eastAsia="Times New Roman" w:hAnsi="Arial" w:cs="Arial"/>
@@ -4403,23 +4401,6 @@
         <w:spacing w:after="0" w:line="240" w:lineRule="auto"/>
         <w:rPr>
           <w:rFonts w:ascii="Arial" w:eastAsia="Times New Roman" w:hAnsi="Arial" w:cs="Arial"/>
-          <w:color w:val="222222"/>
-          <w:sz w:val="19"/>
-          <w:szCs w:val="19"/>
-        </w:rPr>
-      </w:pPr>
-      <w:r>
-        <w:rPr>
-          <w:rFonts w:ascii="Arial" w:eastAsia="Times New Roman" w:hAnsi="Arial" w:cs="Arial"/>
-          <w:color w:val="222222"/>
-          <w:sz w:val="19"/>
-          <w:szCs w:val="19"/>
-        </w:rPr>
-        <w:br/>
-      </w:r>
-      <w:r>
-        <w:rPr>
-          <w:rFonts w:ascii="Arial" w:eastAsia="Times New Roman" w:hAnsi="Arial" w:cs="Arial"/>
           <w:b/>
           <w:bCs/>
           <w:color w:val="222222"/>
@@ -4427,9 +4408,20 @@
           <w:szCs w:val="19"/>
           <w:u w:val="single"/>
         </w:rPr>
-        <w:t>II. group calling </w:t>
-      </w:r>
-      <w:r>
+      </w:pPr>
+      <w:r>
+        <w:rPr>
+          <w:rFonts w:ascii="Arial" w:eastAsia="Times New Roman" w:hAnsi="Arial" w:cs="Arial"/>
+          <w:color w:val="222222"/>
+          <w:sz w:val="19"/>
+          <w:szCs w:val="19"/>
+        </w:rPr>
+        <w:br/>
+      </w:r>
+    </w:p>
+    <w:p>
+      <w:pPr>
+        <w:bidi w:val="0"/>
         <w:rPr>
           <w:rFonts w:ascii="Arial" w:eastAsia="Times New Roman" w:hAnsi="Arial" w:cs="Arial"/>
           <w:b/>
@@ -4438,10 +4430,8 @@
           <w:sz w:val="19"/>
           <w:szCs w:val="19"/>
           <w:u w:val="single"/>
-          <w:shd w:val="clear" w:color="auto" w:fill="FFFFCC"/>
-        </w:rPr>
-        <w:t>scripts</w:t>
-      </w:r>
+        </w:rPr>
+      </w:pPr>
       <w:r>
         <w:rPr>
           <w:rFonts w:ascii="Arial" w:eastAsia="Times New Roman" w:hAnsi="Arial" w:cs="Arial"/>
@@ -4450,18 +4440,25 @@
           <w:color w:val="222222"/>
           <w:sz w:val="19"/>
           <w:szCs w:val="19"/>
-        </w:rPr>
-        <w:br/>
-      </w:r>
-      <w:r>
-        <w:rPr>
-          <w:rFonts w:ascii="Arial" w:eastAsia="Times New Roman" w:hAnsi="Arial" w:cs="Arial"/>
-          <w:color w:val="222222"/>
-          <w:sz w:val="19"/>
-          <w:szCs w:val="19"/>
-        </w:rPr>
-        <w:t>1. </w:t>
-      </w:r>
+          <w:u w:val="single"/>
+        </w:rPr>
+        <w:br w:type="page"/>
+      </w:r>
+    </w:p>
+    <w:p>
+      <w:pPr>
+        <w:shd w:val="clear" w:color="auto" w:fill="FFFFFF"/>
+        <w:bidi w:val="0"/>
+        <w:spacing w:after="0" w:line="240" w:lineRule="auto"/>
+        <w:rPr>
+          <w:rFonts w:ascii="Arial" w:eastAsia="Times New Roman" w:hAnsi="Arial" w:cs="Arial"/>
+          <w:color w:val="222222"/>
+          <w:sz w:val="19"/>
+          <w:szCs w:val="19"/>
+        </w:rPr>
+      </w:pPr>
+      <w:bookmarkStart w:id="0" w:name="_GoBack"/>
+      <w:bookmarkEnd w:id="0"/>
       <w:r>
         <w:rPr>
           <w:rFonts w:ascii="Arial" w:eastAsia="Times New Roman" w:hAnsi="Arial" w:cs="Arial"/>
@@ -4470,6 +4467,52 @@
           <w:color w:val="222222"/>
           <w:sz w:val="19"/>
           <w:szCs w:val="19"/>
+          <w:u w:val="single"/>
+        </w:rPr>
+        <w:lastRenderedPageBreak/>
+        <w:t>II. group calling </w:t>
+      </w:r>
+      <w:r>
+        <w:rPr>
+          <w:rFonts w:ascii="Arial" w:eastAsia="Times New Roman" w:hAnsi="Arial" w:cs="Arial"/>
+          <w:b/>
+          <w:bCs/>
+          <w:color w:val="222222"/>
+          <w:sz w:val="19"/>
+          <w:szCs w:val="19"/>
+          <w:u w:val="single"/>
+          <w:shd w:val="clear" w:color="auto" w:fill="FFFFCC"/>
+        </w:rPr>
+        <w:t>scripts</w:t>
+      </w:r>
+      <w:r>
+        <w:rPr>
+          <w:rFonts w:ascii="Arial" w:eastAsia="Times New Roman" w:hAnsi="Arial" w:cs="Arial"/>
+          <w:b/>
+          <w:bCs/>
+          <w:color w:val="222222"/>
+          <w:sz w:val="19"/>
+          <w:szCs w:val="19"/>
+        </w:rPr>
+        <w:br/>
+      </w:r>
+      <w:r>
+        <w:rPr>
+          <w:rFonts w:ascii="Arial" w:eastAsia="Times New Roman" w:hAnsi="Arial" w:cs="Arial"/>
+          <w:color w:val="222222"/>
+          <w:sz w:val="19"/>
+          <w:szCs w:val="19"/>
+        </w:rPr>
+        <w:t>1. </w:t>
+      </w:r>
+      <w:r>
+        <w:rPr>
+          <w:rFonts w:ascii="Arial" w:eastAsia="Times New Roman" w:hAnsi="Arial" w:cs="Arial"/>
+          <w:b/>
+          <w:bCs/>
+          <w:color w:val="222222"/>
+          <w:sz w:val="19"/>
+          <w:szCs w:val="19"/>
         </w:rPr>
         <w:t>apply_on_ips.sh</w:t>
       </w:r>
@@ -5197,7 +5240,6 @@
           <w:sz w:val="19"/>
           <w:szCs w:val="19"/>
         </w:rPr>
-        <w:lastRenderedPageBreak/>
         <w:t xml:space="preserve">Usage: </w:t>
       </w:r>
       <w:proofErr w:type="spellStart"/>
@@ -6595,7 +6637,17 @@
           <w:sz w:val="19"/>
           <w:szCs w:val="19"/>
         </w:rPr>
-        <w:t xml:space="preserve"> package is uploaded to the miners from the monitor only once, and the rest is done on the miners' local network!</w:t>
+        <w:t xml:space="preserve"> package is uploaded to the miners from the monitor only once, and the rest is done on the </w:t>
+      </w:r>
+      <w:r>
+        <w:rPr>
+          <w:rFonts w:ascii="Arial" w:eastAsia="Times New Roman" w:hAnsi="Arial" w:cs="Arial"/>
+          <w:color w:val="222222"/>
+          <w:sz w:val="19"/>
+          <w:szCs w:val="19"/>
+        </w:rPr>
+        <w:lastRenderedPageBreak/>
+        <w:t>miners' local network!</w:t>
       </w:r>
       <w:r>
         <w:rPr>
@@ -6964,8 +7016,17 @@
           <w:szCs w:val="19"/>
         </w:rPr>
         <w:br/>
-        <w:t>5. </w:t>
-      </w:r>
+      </w:r>
+      <w:r>
+        <w:rPr>
+          <w:rFonts w:ascii="Arial" w:eastAsia="Times New Roman" w:hAnsi="Arial" w:cs="Arial"/>
+          <w:color w:val="222222"/>
+          <w:sz w:val="19"/>
+          <w:szCs w:val="19"/>
+        </w:rPr>
+        <w:t xml:space="preserve">7. </w:t>
+      </w:r>
+      <w:proofErr w:type="spellStart"/>
       <w:r>
         <w:rPr>
           <w:rFonts w:ascii="Arial" w:eastAsia="Times New Roman" w:hAnsi="Arial" w:cs="Arial"/>
@@ -6975,6 +7036,244 @@
           <w:sz w:val="19"/>
           <w:szCs w:val="19"/>
         </w:rPr>
+        <w:t>milist</w:t>
+      </w:r>
+      <w:proofErr w:type="spellEnd"/>
+      <w:r>
+        <w:rPr>
+          <w:rFonts w:ascii="Arial" w:eastAsia="Times New Roman" w:hAnsi="Arial" w:cs="Arial"/>
+          <w:color w:val="222222"/>
+          <w:sz w:val="19"/>
+          <w:szCs w:val="19"/>
+        </w:rPr>
+        <w:t xml:space="preserve"> create a list of miners based on subnet</w:t>
+      </w:r>
+      <w:r>
+        <w:rPr>
+          <w:rFonts w:ascii="Arial" w:eastAsia="Times New Roman" w:hAnsi="Arial" w:cs="Arial"/>
+          <w:color w:val="222222"/>
+          <w:sz w:val="19"/>
+          <w:szCs w:val="19"/>
+        </w:rPr>
+        <w:br/>
+        <w:t xml:space="preserve">usage: </w:t>
+      </w:r>
+      <w:proofErr w:type="spellStart"/>
+      <w:r>
+        <w:rPr>
+          <w:rFonts w:ascii="Arial" w:eastAsia="Times New Roman" w:hAnsi="Arial" w:cs="Arial"/>
+          <w:color w:val="222222"/>
+          <w:sz w:val="19"/>
+          <w:szCs w:val="19"/>
+        </w:rPr>
+        <w:t>milist</w:t>
+      </w:r>
+      <w:proofErr w:type="spellEnd"/>
+      <w:r>
+        <w:rPr>
+          <w:rFonts w:ascii="Arial" w:eastAsia="Times New Roman" w:hAnsi="Arial" w:cs="Arial"/>
+          <w:color w:val="222222"/>
+          <w:sz w:val="19"/>
+          <w:szCs w:val="19"/>
+        </w:rPr>
+        <w:t xml:space="preserve"> </w:t>
+      </w:r>
+      <w:r>
+        <w:rPr>
+          <w:rFonts w:ascii="Arial" w:eastAsia="Times New Roman" w:hAnsi="Arial" w:cs="Arial"/>
+          <w:color w:val="222222"/>
+          <w:sz w:val="19"/>
+          <w:szCs w:val="19"/>
+        </w:rPr>
+        <w:t>&lt;</w:t>
+      </w:r>
+      <w:proofErr w:type="spellStart"/>
+      <w:r>
+        <w:rPr>
+          <w:rFonts w:ascii="Arial" w:eastAsia="Times New Roman" w:hAnsi="Arial" w:cs="Arial"/>
+          <w:color w:val="222222"/>
+          <w:sz w:val="19"/>
+          <w:szCs w:val="19"/>
+        </w:rPr>
+        <w:t>base_subnet</w:t>
+      </w:r>
+      <w:proofErr w:type="spellEnd"/>
+      <w:r>
+        <w:rPr>
+          <w:rFonts w:ascii="Arial" w:eastAsia="Times New Roman" w:hAnsi="Arial" w:cs="Arial"/>
+          <w:color w:val="222222"/>
+          <w:sz w:val="19"/>
+          <w:szCs w:val="19"/>
+        </w:rPr>
+        <w:t>&gt;</w:t>
+      </w:r>
+      <w:r>
+        <w:rPr>
+          <w:rFonts w:ascii="Arial" w:eastAsia="Times New Roman" w:hAnsi="Arial" w:cs="Arial"/>
+          <w:color w:val="222222"/>
+          <w:sz w:val="19"/>
+          <w:szCs w:val="19"/>
+        </w:rPr>
+        <w:t xml:space="preserve"> </w:t>
+      </w:r>
+      <w:r>
+        <w:rPr>
+          <w:rFonts w:ascii="Arial" w:eastAsia="Times New Roman" w:hAnsi="Arial" w:cs="Arial"/>
+          <w:color w:val="222222"/>
+          <w:sz w:val="19"/>
+          <w:szCs w:val="19"/>
+        </w:rPr>
+        <w:t>&lt;</w:t>
+      </w:r>
+      <w:proofErr w:type="spellStart"/>
+      <w:r>
+        <w:rPr>
+          <w:rFonts w:ascii="Arial" w:eastAsia="Times New Roman" w:hAnsi="Arial" w:cs="Arial"/>
+          <w:color w:val="222222"/>
+          <w:sz w:val="19"/>
+          <w:szCs w:val="19"/>
+        </w:rPr>
+        <w:t>number_of_segments</w:t>
+      </w:r>
+      <w:proofErr w:type="spellEnd"/>
+      <w:r>
+        <w:rPr>
+          <w:rFonts w:ascii="Arial" w:eastAsia="Times New Roman" w:hAnsi="Arial" w:cs="Arial"/>
+          <w:color w:val="222222"/>
+          <w:sz w:val="19"/>
+          <w:szCs w:val="19"/>
+        </w:rPr>
+        <w:t xml:space="preserve">&gt; </w:t>
+      </w:r>
+      <w:r>
+        <w:rPr>
+          <w:rFonts w:ascii="Arial" w:eastAsia="Times New Roman" w:hAnsi="Arial" w:cs="Arial"/>
+          <w:color w:val="222222"/>
+          <w:sz w:val="19"/>
+          <w:szCs w:val="19"/>
+        </w:rPr>
+        <w:br/>
+        <w:t xml:space="preserve">e.g. </w:t>
+      </w:r>
+      <w:proofErr w:type="spellStart"/>
+      <w:r>
+        <w:rPr>
+          <w:rFonts w:ascii="Arial" w:eastAsia="Times New Roman" w:hAnsi="Arial" w:cs="Arial"/>
+          <w:color w:val="222222"/>
+          <w:sz w:val="19"/>
+          <w:szCs w:val="19"/>
+        </w:rPr>
+        <w:t>milist</w:t>
+      </w:r>
+      <w:proofErr w:type="spellEnd"/>
+      <w:r>
+        <w:rPr>
+          <w:rFonts w:ascii="Arial" w:eastAsia="Times New Roman" w:hAnsi="Arial" w:cs="Arial"/>
+          <w:color w:val="222222"/>
+          <w:sz w:val="19"/>
+          <w:szCs w:val="19"/>
+        </w:rPr>
+        <w:t xml:space="preserve"> 192.168.</w:t>
+      </w:r>
+      <w:r>
+        <w:rPr>
+          <w:rFonts w:ascii="Arial" w:eastAsia="Times New Roman" w:hAnsi="Arial" w:cs="Arial"/>
+          <w:color w:val="222222"/>
+          <w:sz w:val="19"/>
+          <w:szCs w:val="19"/>
+        </w:rPr>
+        <w:t>0</w:t>
+      </w:r>
+      <w:r>
+        <w:rPr>
+          <w:rFonts w:ascii="Arial" w:eastAsia="Times New Roman" w:hAnsi="Arial" w:cs="Arial"/>
+          <w:color w:val="222222"/>
+          <w:sz w:val="19"/>
+          <w:szCs w:val="19"/>
+        </w:rPr>
+        <w:t xml:space="preserve">.0 </w:t>
+      </w:r>
+      <w:r>
+        <w:rPr>
+          <w:rFonts w:ascii="Arial" w:eastAsia="Times New Roman" w:hAnsi="Arial" w:cs="Arial"/>
+          <w:color w:val="222222"/>
+          <w:sz w:val="19"/>
+          <w:szCs w:val="19"/>
+        </w:rPr>
+        <w:t>11 will scan from 192.168.0.0 thru 192.168.10.255</w:t>
+      </w:r>
+      <w:r>
+        <w:rPr>
+          <w:rFonts w:ascii="Arial" w:eastAsia="Times New Roman" w:hAnsi="Arial" w:cs="Arial"/>
+          <w:color w:val="222222"/>
+          <w:sz w:val="19"/>
+          <w:szCs w:val="19"/>
+        </w:rPr>
+        <w:br/>
+        <w:t>the scr</w:t>
+      </w:r>
+      <w:r>
+        <w:rPr>
+          <w:rFonts w:ascii="Arial" w:eastAsia="Times New Roman" w:hAnsi="Arial" w:cs="Arial"/>
+          <w:color w:val="222222"/>
+          <w:sz w:val="19"/>
+          <w:szCs w:val="19"/>
+        </w:rPr>
+        <w:t>ipt will create a list, put both on screen and in a file, which includes the miners detected within the IP range specified in the command line.</w:t>
+      </w:r>
+    </w:p>
+    <w:p>
+      <w:pPr>
+        <w:shd w:val="clear" w:color="auto" w:fill="FFFFFF"/>
+        <w:bidi w:val="0"/>
+        <w:spacing w:after="0" w:line="240" w:lineRule="auto"/>
+        <w:rPr>
+          <w:rFonts w:ascii="Arial" w:eastAsia="Times New Roman" w:hAnsi="Arial" w:cs="Arial"/>
+          <w:color w:val="222222"/>
+          <w:sz w:val="19"/>
+          <w:szCs w:val="19"/>
+        </w:rPr>
+      </w:pPr>
+    </w:p>
+    <w:p>
+      <w:pPr>
+        <w:shd w:val="clear" w:color="auto" w:fill="FFFFFF"/>
+        <w:bidi w:val="0"/>
+        <w:spacing w:after="0" w:line="240" w:lineRule="auto"/>
+        <w:rPr>
+          <w:rFonts w:ascii="Arial" w:eastAsia="Times New Roman" w:hAnsi="Arial" w:cs="Arial"/>
+          <w:color w:val="222222"/>
+          <w:sz w:val="19"/>
+          <w:szCs w:val="19"/>
+        </w:rPr>
+      </w:pPr>
+      <w:r>
+        <w:rPr>
+          <w:rFonts w:ascii="Arial" w:eastAsia="Times New Roman" w:hAnsi="Arial" w:cs="Arial"/>
+          <w:color w:val="222222"/>
+          <w:sz w:val="19"/>
+          <w:szCs w:val="19"/>
+        </w:rPr>
+        <w:t>8</w:t>
+      </w:r>
+      <w:r>
+        <w:rPr>
+          <w:rFonts w:ascii="Arial" w:eastAsia="Times New Roman" w:hAnsi="Arial" w:cs="Arial"/>
+          <w:color w:val="222222"/>
+          <w:sz w:val="19"/>
+          <w:szCs w:val="19"/>
+        </w:rPr>
+        <w:t>. </w:t>
+      </w:r>
+      <w:r>
+        <w:rPr>
+          <w:rFonts w:ascii="Arial" w:eastAsia="Times New Roman" w:hAnsi="Arial" w:cs="Arial"/>
+          <w:b/>
+          <w:bCs/>
+          <w:color w:val="222222"/>
+          <w:sz w:val="19"/>
+          <w:szCs w:val="19"/>
+        </w:rPr>
         <w:t>perform_scan.sh</w:t>
       </w:r>
       <w:r>
@@ -7301,7 +7600,6 @@
           <w:sz w:val="19"/>
           <w:szCs w:val="19"/>
         </w:rPr>
-        <w:lastRenderedPageBreak/>
         <w:t>The –slow switch helps in case the monitoring laptop is connected with substantial latency to the miners.</w:t>
       </w:r>
     </w:p>
@@ -7826,15 +8124,7 @@
           <w:sz w:val="18"/>
           <w:szCs w:val="18"/>
         </w:rPr>
-        <w:t>trg_set_mg_custom_mode_field.sh</w:t>
-      </w:r>
-      <w:r>
-        <w:rPr>
-          <w:rFonts w:ascii="Lucida Console" w:hAnsi="Lucida Console" w:cs="Lucida Console"/>
-          <w:sz w:val="18"/>
-          <w:szCs w:val="18"/>
-        </w:rPr>
-        <w:t xml:space="preserve"> VMAX 690 </w:t>
+        <w:t xml:space="preserve">trg_set_mg_custom_mode_field.sh VMAX 690 </w:t>
       </w:r>
       <w:r>
         <w:rPr>
@@ -7938,16 +8228,7 @@
           <w:sz w:val="19"/>
           <w:szCs w:val="19"/>
         </w:rPr>
-        <w:t>trg_miner_power.sh </w:t>
-      </w:r>
-      <w:r>
-        <w:rPr>
-          <w:rFonts w:ascii="Arial" w:eastAsia="Times New Roman" w:hAnsi="Arial" w:cs="Arial"/>
-          <w:color w:val="222222"/>
-          <w:sz w:val="19"/>
-          <w:szCs w:val="19"/>
-        </w:rPr>
-        <w:t xml:space="preserve"> but </w:t>
+        <w:t xml:space="preserve">trg_miner_power.sh  but </w:t>
       </w:r>
       <w:r>
         <w:rPr>
@@ -8437,6 +8718,7 @@
           <w:szCs w:val="19"/>
           <w:u w:val="single"/>
         </w:rPr>
+        <w:lastRenderedPageBreak/>
         <w:t>packages dependencies:</w:t>
       </w:r>
     </w:p>
@@ -9782,7 +10064,7 @@
         <v:path o:extrusionok="f" gradientshapeok="t" o:connecttype="rect"/>
         <o:lock v:ext="edit" aspectratio="t"/>
       </v:shapetype>
-      <v:shape id="_x0000_i1034" type="#_x0000_t75" alt="https://ci6.googleusercontent.com/proxy/RnNZfQn2o2xpggJQqefCOervMbPIci5mujDPJnvl43kv6Rtxjyh5gHN_JKVzeU-aaGz3pePFgxfoAAtZJZNx8mveVTc-11j98EfuAJVcumUenA=s0-d-e1-ft#https://ssl.gstatic.com/ui/v1/icons/mail/images/cleardot.gif" style="width:.55pt;height:.55pt;visibility:visible;mso-wrap-style:square" o:bullet="t">
+      <v:shape id="_x0000_i1030" type="#_x0000_t75" alt="https://ci6.googleusercontent.com/proxy/RnNZfQn2o2xpggJQqefCOervMbPIci5mujDPJnvl43kv6Rtxjyh5gHN_JKVzeU-aaGz3pePFgxfoAAtZJZNx8mveVTc-11j98EfuAJVcumUenA=s0-d-e1-ft#https://ssl.gstatic.com/ui/v1/icons/mail/images/cleardot.gif" style="width:.65pt;height:.65pt;visibility:visible;mso-wrap-style:square" o:bullet="t">
         <v:imagedata r:id="rId1" o:title="cleardot"/>
       </v:shape>
     </w:pict>
@@ -10660,7 +10942,7 @@
 </file>
 
 <file path=customXml/itemProps1.xml><?xml version="1.0" encoding="utf-8"?>
-<ds:datastoreItem xmlns:ds="http://schemas.openxmlformats.org/officeDocument/2006/customXml" ds:itemID="{D390FB41-0EB7-4282-8ACB-5633879F7F1A}">
+<ds:datastoreItem xmlns:ds="http://schemas.openxmlformats.org/officeDocument/2006/customXml" ds:itemID="{8101D5BA-5861-486B-8F7D-6904FBA8EE84}">
   <ds:schemaRefs>
     <ds:schemaRef ds:uri="http://schemas.openxmlformats.org/officeDocument/2006/bibliography"/>
   </ds:schemaRefs>

</xml_diff>